<commit_message>
Update IZD.01 - Izvješćivanje Iks.docx
</commit_message>
<xml_diff>
--- a/Dokumentacija/IZD.01 - Izvješćivanje Iks.docx
+++ b/Dokumentacija/IZD.01 - Izvješćivanje Iks.docx
@@ -26,7 +26,7 @@
           </w:tcPr>
           <w:p>
             <w:pPr>
-              <w:pStyle w:val="NoSpacing"/>
+              <w:pStyle w:val="Bezproreda"/>
               <w:snapToGrid w:val="0"/>
               <w:jc w:val="center"/>
               <w:rPr>
@@ -527,7 +527,7 @@
     </w:p>
     <w:p>
       <w:pPr>
-        <w:pStyle w:val="Heading1"/>
+        <w:pStyle w:val="Naslov1"/>
       </w:pPr>
       <w:bookmarkStart w:id="0" w:name="_Toc413018534"/>
       <w:r>
@@ -590,7 +590,7 @@
           </w:tcPr>
           <w:p>
             <w:pPr>
-              <w:pStyle w:val="NoSpacing"/>
+              <w:pStyle w:val="Bezproreda"/>
             </w:pPr>
             <w:r>
               <w:t>Inačica</w:t>
@@ -610,7 +610,7 @@
           </w:tcPr>
           <w:p>
             <w:pPr>
-              <w:pStyle w:val="NoSpacing"/>
+              <w:pStyle w:val="Bezproreda"/>
             </w:pPr>
             <w:r>
               <w:t>Autor</w:t>
@@ -630,7 +630,7 @@
           </w:tcPr>
           <w:p>
             <w:pPr>
-              <w:pStyle w:val="NoSpacing"/>
+              <w:pStyle w:val="Bezproreda"/>
             </w:pPr>
           </w:p>
         </w:tc>
@@ -647,7 +647,7 @@
           </w:tcPr>
           <w:p>
             <w:pPr>
-              <w:pStyle w:val="NoSpacing"/>
+              <w:pStyle w:val="Bezproreda"/>
             </w:pPr>
             <w:r>
               <w:t>Tag</w:t>
@@ -667,7 +667,7 @@
           </w:tcPr>
           <w:p>
             <w:pPr>
-              <w:pStyle w:val="NoSpacing"/>
+              <w:pStyle w:val="Bezproreda"/>
               <w:rPr>
                 <w:sz w:val="18"/>
                 <w:szCs w:val="18"/>
@@ -691,7 +691,7 @@
           </w:tcPr>
           <w:p>
             <w:pPr>
-              <w:pStyle w:val="NoSpacing"/>
+              <w:pStyle w:val="Bezproreda"/>
             </w:pPr>
             <w:r>
               <w:t>Opis</w:t>
@@ -716,7 +716,7 @@
           </w:tcPr>
           <w:p>
             <w:pPr>
-              <w:pStyle w:val="NoSpacing"/>
+              <w:pStyle w:val="Bezproreda"/>
             </w:pPr>
             <w:r>
               <w:t>0.1</w:t>
@@ -736,7 +736,7 @@
           </w:tcPr>
           <w:p>
             <w:pPr>
-              <w:pStyle w:val="NoSpacing"/>
+              <w:pStyle w:val="Bezproreda"/>
             </w:pPr>
             <w:r>
               <w:t>Marco Matijević</w:t>
@@ -756,7 +756,7 @@
           </w:tcPr>
           <w:p>
             <w:pPr>
-              <w:pStyle w:val="NoSpacing"/>
+              <w:pStyle w:val="Bezproreda"/>
             </w:pPr>
           </w:p>
         </w:tc>
@@ -773,7 +773,7 @@
           </w:tcPr>
           <w:p>
             <w:pPr>
-              <w:pStyle w:val="NoSpacing"/>
+              <w:pStyle w:val="Bezproreda"/>
             </w:pPr>
             <w:r>
               <w:t>MM</w:t>
@@ -793,7 +793,7 @@
           </w:tcPr>
           <w:p>
             <w:pPr>
-              <w:pStyle w:val="NoSpacing"/>
+              <w:pStyle w:val="Bezproreda"/>
             </w:pPr>
             <w:r>
               <w:t>11.3.2025.</w:t>
@@ -813,7 +813,7 @@
           </w:tcPr>
           <w:p>
             <w:pPr>
-              <w:pStyle w:val="NoSpacing"/>
+              <w:pStyle w:val="Bezproreda"/>
             </w:pPr>
           </w:p>
         </w:tc>
@@ -835,7 +835,7 @@
           </w:tcPr>
           <w:p>
             <w:pPr>
-              <w:pStyle w:val="NoSpacing"/>
+              <w:pStyle w:val="Bezproreda"/>
             </w:pPr>
           </w:p>
         </w:tc>
@@ -852,7 +852,7 @@
           </w:tcPr>
           <w:p>
             <w:pPr>
-              <w:pStyle w:val="NoSpacing"/>
+              <w:pStyle w:val="Bezproreda"/>
             </w:pPr>
           </w:p>
         </w:tc>
@@ -869,7 +869,7 @@
           </w:tcPr>
           <w:p>
             <w:pPr>
-              <w:pStyle w:val="NoSpacing"/>
+              <w:pStyle w:val="Bezproreda"/>
             </w:pPr>
           </w:p>
         </w:tc>
@@ -886,7 +886,7 @@
           </w:tcPr>
           <w:p>
             <w:pPr>
-              <w:pStyle w:val="NoSpacing"/>
+              <w:pStyle w:val="Bezproreda"/>
             </w:pPr>
           </w:p>
         </w:tc>
@@ -903,7 +903,7 @@
           </w:tcPr>
           <w:p>
             <w:pPr>
-              <w:pStyle w:val="NoSpacing"/>
+              <w:pStyle w:val="Bezproreda"/>
             </w:pPr>
           </w:p>
         </w:tc>
@@ -920,7 +920,7 @@
           </w:tcPr>
           <w:p>
             <w:pPr>
-              <w:pStyle w:val="NoSpacing"/>
+              <w:pStyle w:val="Bezproreda"/>
             </w:pPr>
           </w:p>
         </w:tc>
@@ -942,7 +942,7 @@
           </w:tcPr>
           <w:p>
             <w:pPr>
-              <w:pStyle w:val="NoSpacing"/>
+              <w:pStyle w:val="Bezproreda"/>
             </w:pPr>
           </w:p>
         </w:tc>
@@ -959,7 +959,7 @@
           </w:tcPr>
           <w:p>
             <w:pPr>
-              <w:pStyle w:val="NoSpacing"/>
+              <w:pStyle w:val="Bezproreda"/>
             </w:pPr>
           </w:p>
         </w:tc>
@@ -976,7 +976,7 @@
           </w:tcPr>
           <w:p>
             <w:pPr>
-              <w:pStyle w:val="NoSpacing"/>
+              <w:pStyle w:val="Bezproreda"/>
             </w:pPr>
           </w:p>
         </w:tc>
@@ -993,7 +993,7 @@
           </w:tcPr>
           <w:p>
             <w:pPr>
-              <w:pStyle w:val="NoSpacing"/>
+              <w:pStyle w:val="Bezproreda"/>
             </w:pPr>
           </w:p>
         </w:tc>
@@ -1010,7 +1010,7 @@
           </w:tcPr>
           <w:p>
             <w:pPr>
-              <w:pStyle w:val="NoSpacing"/>
+              <w:pStyle w:val="Bezproreda"/>
             </w:pPr>
           </w:p>
         </w:tc>
@@ -1027,7 +1027,7 @@
           </w:tcPr>
           <w:p>
             <w:pPr>
-              <w:pStyle w:val="NoSpacing"/>
+              <w:pStyle w:val="Bezproreda"/>
             </w:pPr>
           </w:p>
         </w:tc>
@@ -1049,7 +1049,7 @@
           </w:tcPr>
           <w:p>
             <w:pPr>
-              <w:pStyle w:val="NoSpacing"/>
+              <w:pStyle w:val="Bezproreda"/>
             </w:pPr>
           </w:p>
         </w:tc>
@@ -1066,7 +1066,7 @@
           </w:tcPr>
           <w:p>
             <w:pPr>
-              <w:pStyle w:val="NoSpacing"/>
+              <w:pStyle w:val="Bezproreda"/>
             </w:pPr>
           </w:p>
         </w:tc>
@@ -1083,7 +1083,7 @@
           </w:tcPr>
           <w:p>
             <w:pPr>
-              <w:pStyle w:val="NoSpacing"/>
+              <w:pStyle w:val="Bezproreda"/>
             </w:pPr>
           </w:p>
         </w:tc>
@@ -1100,7 +1100,7 @@
           </w:tcPr>
           <w:p>
             <w:pPr>
-              <w:pStyle w:val="NoSpacing"/>
+              <w:pStyle w:val="Bezproreda"/>
             </w:pPr>
           </w:p>
         </w:tc>
@@ -1117,7 +1117,7 @@
           </w:tcPr>
           <w:p>
             <w:pPr>
-              <w:pStyle w:val="NoSpacing"/>
+              <w:pStyle w:val="Bezproreda"/>
             </w:pPr>
           </w:p>
         </w:tc>
@@ -1134,7 +1134,7 @@
           </w:tcPr>
           <w:p>
             <w:pPr>
-              <w:pStyle w:val="NoSpacing"/>
+              <w:pStyle w:val="Bezproreda"/>
             </w:pPr>
           </w:p>
         </w:tc>
@@ -1156,7 +1156,7 @@
           </w:tcPr>
           <w:p>
             <w:pPr>
-              <w:pStyle w:val="NoSpacing"/>
+              <w:pStyle w:val="Bezproreda"/>
             </w:pPr>
           </w:p>
         </w:tc>
@@ -1173,7 +1173,7 @@
           </w:tcPr>
           <w:p>
             <w:pPr>
-              <w:pStyle w:val="NoSpacing"/>
+              <w:pStyle w:val="Bezproreda"/>
             </w:pPr>
           </w:p>
         </w:tc>
@@ -1190,7 +1190,7 @@
           </w:tcPr>
           <w:p>
             <w:pPr>
-              <w:pStyle w:val="NoSpacing"/>
+              <w:pStyle w:val="Bezproreda"/>
             </w:pPr>
           </w:p>
         </w:tc>
@@ -1207,7 +1207,7 @@
           </w:tcPr>
           <w:p>
             <w:pPr>
-              <w:pStyle w:val="NoSpacing"/>
+              <w:pStyle w:val="Bezproreda"/>
             </w:pPr>
           </w:p>
         </w:tc>
@@ -1224,7 +1224,7 @@
           </w:tcPr>
           <w:p>
             <w:pPr>
-              <w:pStyle w:val="NoSpacing"/>
+              <w:pStyle w:val="Bezproreda"/>
             </w:pPr>
           </w:p>
         </w:tc>
@@ -1241,7 +1241,7 @@
           </w:tcPr>
           <w:p>
             <w:pPr>
-              <w:pStyle w:val="NoSpacing"/>
+              <w:pStyle w:val="Bezproreda"/>
             </w:pPr>
           </w:p>
         </w:tc>
@@ -1303,7 +1303,7 @@
           </w:tcPr>
           <w:p>
             <w:pPr>
-              <w:pStyle w:val="NoSpacing"/>
+              <w:pStyle w:val="Bezproreda"/>
             </w:pPr>
             <w:r>
               <w:t>Ime i prezime</w:t>
@@ -1323,7 +1323,7 @@
           </w:tcPr>
           <w:p>
             <w:pPr>
-              <w:pStyle w:val="NoSpacing"/>
+              <w:pStyle w:val="Bezproreda"/>
               <w:rPr>
                 <w:sz w:val="18"/>
                 <w:szCs w:val="18"/>
@@ -1347,7 +1347,7 @@
           </w:tcPr>
           <w:p>
             <w:pPr>
-              <w:pStyle w:val="NoSpacing"/>
+              <w:pStyle w:val="Bezproreda"/>
             </w:pPr>
             <w:r>
               <w:t>Napomena</w:t>
@@ -1369,16 +1369,11 @@
           </w:tcPr>
           <w:p>
             <w:pPr>
-              <w:pStyle w:val="NoSpacing"/>
+              <w:pStyle w:val="Bezproreda"/>
             </w:pPr>
             <w:r>
-              <w:t xml:space="preserve">Leon </w:t>
+              <w:t>Leon Hojski</w:t>
             </w:r>
-            <w:proofErr w:type="spellStart"/>
-            <w:r>
-              <w:t>Hojski</w:t>
-            </w:r>
-            <w:proofErr w:type="spellEnd"/>
           </w:p>
         </w:tc>
         <w:tc>
@@ -1394,7 +1389,7 @@
           </w:tcPr>
           <w:p>
             <w:pPr>
-              <w:pStyle w:val="NoSpacing"/>
+              <w:pStyle w:val="Bezproreda"/>
             </w:pPr>
             <w:r>
               <w:t>Programer</w:t>
@@ -1414,7 +1409,7 @@
           </w:tcPr>
           <w:p>
             <w:pPr>
-              <w:pStyle w:val="NoSpacing"/>
+              <w:pStyle w:val="Bezproreda"/>
             </w:pPr>
             <w:r>
               <w:t>-</w:t>
@@ -1436,7 +1431,7 @@
           </w:tcPr>
           <w:p>
             <w:pPr>
-              <w:pStyle w:val="NoSpacing"/>
+              <w:pStyle w:val="Bezproreda"/>
             </w:pPr>
             <w:r>
               <w:t>Matej Kiš</w:t>
@@ -1456,7 +1451,7 @@
           </w:tcPr>
           <w:p>
             <w:pPr>
-              <w:pStyle w:val="NoSpacing"/>
+              <w:pStyle w:val="Bezproreda"/>
             </w:pPr>
             <w:r>
               <w:t>Programer</w:t>
@@ -1476,7 +1471,7 @@
           </w:tcPr>
           <w:p>
             <w:pPr>
-              <w:pStyle w:val="NoSpacing"/>
+              <w:pStyle w:val="Bezproreda"/>
             </w:pPr>
             <w:r>
               <w:t>-</w:t>
@@ -1498,7 +1493,7 @@
           </w:tcPr>
           <w:p>
             <w:pPr>
-              <w:pStyle w:val="NoSpacing"/>
+              <w:pStyle w:val="Bezproreda"/>
             </w:pPr>
             <w:r>
               <w:t>Karlo Bistrički</w:t>
@@ -1518,7 +1513,7 @@
           </w:tcPr>
           <w:p>
             <w:pPr>
-              <w:pStyle w:val="NoSpacing"/>
+              <w:pStyle w:val="Bezproreda"/>
             </w:pPr>
             <w:r>
               <w:t>Tester</w:t>
@@ -1538,7 +1533,7 @@
           </w:tcPr>
           <w:p>
             <w:pPr>
-              <w:pStyle w:val="NoSpacing"/>
+              <w:pStyle w:val="Bezproreda"/>
             </w:pPr>
             <w:r>
               <w:t>-</w:t>
@@ -1560,7 +1555,7 @@
           </w:tcPr>
           <w:p>
             <w:pPr>
-              <w:pStyle w:val="NoSpacing"/>
+              <w:pStyle w:val="Bezproreda"/>
             </w:pPr>
             <w:r>
               <w:t>Marco Matijević</w:t>
@@ -1580,7 +1575,7 @@
           </w:tcPr>
           <w:p>
             <w:pPr>
-              <w:pStyle w:val="NoSpacing"/>
+              <w:pStyle w:val="Bezproreda"/>
             </w:pPr>
             <w:r>
               <w:t>Voditelj</w:t>
@@ -1600,7 +1595,7 @@
           </w:tcPr>
           <w:p>
             <w:pPr>
-              <w:pStyle w:val="NoSpacing"/>
+              <w:pStyle w:val="Bezproreda"/>
             </w:pPr>
             <w:r>
               <w:t>-</w:t>
@@ -1622,7 +1617,7 @@
           </w:tcPr>
           <w:p>
             <w:pPr>
-              <w:pStyle w:val="NoSpacing"/>
+              <w:pStyle w:val="Bezproreda"/>
             </w:pPr>
           </w:p>
         </w:tc>
@@ -1639,7 +1634,7 @@
           </w:tcPr>
           <w:p>
             <w:pPr>
-              <w:pStyle w:val="NoSpacing"/>
+              <w:pStyle w:val="Bezproreda"/>
             </w:pPr>
           </w:p>
         </w:tc>
@@ -1656,7 +1651,7 @@
           </w:tcPr>
           <w:p>
             <w:pPr>
-              <w:pStyle w:val="NoSpacing"/>
+              <w:pStyle w:val="Bezproreda"/>
             </w:pPr>
           </w:p>
         </w:tc>
@@ -1712,7 +1707,7 @@
           </w:tcPr>
           <w:p>
             <w:pPr>
-              <w:pStyle w:val="NoSpacing"/>
+              <w:pStyle w:val="Bezproreda"/>
             </w:pPr>
             <w:r>
               <w:t>Br. kopije</w:t>
@@ -1732,7 +1727,7 @@
           </w:tcPr>
           <w:p>
             <w:pPr>
-              <w:pStyle w:val="NoSpacing"/>
+              <w:pStyle w:val="Bezproreda"/>
               <w:rPr>
                 <w:szCs w:val="18"/>
               </w:rPr>
@@ -1758,7 +1753,7 @@
           </w:tcPr>
           <w:p>
             <w:pPr>
-              <w:pStyle w:val="NoSpacing"/>
+              <w:pStyle w:val="Bezproreda"/>
             </w:pPr>
             <w:r>
               <w:t>Lokacija</w:t>
@@ -1780,7 +1775,7 @@
           </w:tcPr>
           <w:p>
             <w:pPr>
-              <w:pStyle w:val="NoSpacing"/>
+              <w:pStyle w:val="Bezproreda"/>
             </w:pPr>
             <w:r>
               <w:t>1</w:t>
@@ -1800,7 +1795,7 @@
           </w:tcPr>
           <w:p>
             <w:pPr>
-              <w:pStyle w:val="NoSpacing"/>
+              <w:pStyle w:val="Bezproreda"/>
             </w:pPr>
             <w:r>
               <w:t>Marco Matijević</w:t>
@@ -1820,7 +1815,7 @@
           </w:tcPr>
           <w:p>
             <w:pPr>
-              <w:pStyle w:val="NoSpacing"/>
+              <w:pStyle w:val="Bezproreda"/>
             </w:pPr>
           </w:p>
         </w:tc>
@@ -1839,7 +1834,7 @@
           </w:tcPr>
           <w:p>
             <w:pPr>
-              <w:pStyle w:val="NoSpacing"/>
+              <w:pStyle w:val="Bezproreda"/>
             </w:pPr>
             <w:r>
               <w:t>2</w:t>
@@ -1859,16 +1854,11 @@
           </w:tcPr>
           <w:p>
             <w:pPr>
-              <w:pStyle w:val="NoSpacing"/>
+              <w:pStyle w:val="Bezproreda"/>
             </w:pPr>
             <w:r>
-              <w:t xml:space="preserve">Leon </w:t>
+              <w:t>Leon Hojski</w:t>
             </w:r>
-            <w:proofErr w:type="spellStart"/>
-            <w:r>
-              <w:t>Hojski</w:t>
-            </w:r>
-            <w:proofErr w:type="spellEnd"/>
           </w:p>
         </w:tc>
         <w:tc>
@@ -1884,7 +1874,7 @@
           </w:tcPr>
           <w:p>
             <w:pPr>
-              <w:pStyle w:val="NoSpacing"/>
+              <w:pStyle w:val="Bezproreda"/>
             </w:pPr>
           </w:p>
         </w:tc>
@@ -1903,7 +1893,7 @@
           </w:tcPr>
           <w:p>
             <w:pPr>
-              <w:pStyle w:val="NoSpacing"/>
+              <w:pStyle w:val="Bezproreda"/>
             </w:pPr>
             <w:r>
               <w:t>3</w:t>
@@ -1923,7 +1913,7 @@
           </w:tcPr>
           <w:p>
             <w:pPr>
-              <w:pStyle w:val="NoSpacing"/>
+              <w:pStyle w:val="Bezproreda"/>
             </w:pPr>
             <w:r>
               <w:t>Karlo Bistrički</w:t>
@@ -1943,7 +1933,7 @@
           </w:tcPr>
           <w:p>
             <w:pPr>
-              <w:pStyle w:val="NoSpacing"/>
+              <w:pStyle w:val="Bezproreda"/>
             </w:pPr>
           </w:p>
         </w:tc>
@@ -1962,7 +1952,7 @@
           </w:tcPr>
           <w:p>
             <w:pPr>
-              <w:pStyle w:val="NoSpacing"/>
+              <w:pStyle w:val="Bezproreda"/>
             </w:pPr>
             <w:r>
               <w:t>4</w:t>
@@ -1982,7 +1972,7 @@
           </w:tcPr>
           <w:p>
             <w:pPr>
-              <w:pStyle w:val="NoSpacing"/>
+              <w:pStyle w:val="Bezproreda"/>
             </w:pPr>
             <w:r>
               <w:t>Matej Kiš</w:t>
@@ -2002,7 +1992,7 @@
           </w:tcPr>
           <w:p>
             <w:pPr>
-              <w:pStyle w:val="NoSpacing"/>
+              <w:pStyle w:val="Bezproreda"/>
             </w:pPr>
           </w:p>
         </w:tc>
@@ -2021,7 +2011,7 @@
           </w:tcPr>
           <w:p>
             <w:pPr>
-              <w:pStyle w:val="NoSpacing"/>
+              <w:pStyle w:val="Bezproreda"/>
             </w:pPr>
           </w:p>
         </w:tc>
@@ -2038,7 +2028,7 @@
           </w:tcPr>
           <w:p>
             <w:pPr>
-              <w:pStyle w:val="NoSpacing"/>
+              <w:pStyle w:val="Bezproreda"/>
             </w:pPr>
           </w:p>
         </w:tc>
@@ -2055,7 +2045,7 @@
           </w:tcPr>
           <w:p>
             <w:pPr>
-              <w:pStyle w:val="NoSpacing"/>
+              <w:pStyle w:val="Bezproreda"/>
             </w:pPr>
           </w:p>
         </w:tc>
@@ -2069,7 +2059,7 @@
     </w:p>
     <w:p>
       <w:pPr>
-        <w:pStyle w:val="Heading1"/>
+        <w:pStyle w:val="Naslov1"/>
       </w:pPr>
       <w:bookmarkStart w:id="1" w:name="_Toc413018535"/>
       <w:r>
@@ -2081,7 +2071,7 @@
     <w:p/>
     <w:p>
       <w:pPr>
-        <w:pStyle w:val="TOC1"/>
+        <w:pStyle w:val="Sadraj1"/>
         <w:tabs>
           <w:tab w:val="left" w:pos="440"/>
           <w:tab w:val="right" w:leader="dot" w:pos="9062"/>
@@ -2109,7 +2099,7 @@
       <w:hyperlink w:anchor="_Toc413018534" w:history="1">
         <w:r>
           <w:rPr>
-            <w:rStyle w:val="Hyperlink"/>
+            <w:rStyle w:val="Hiperveza"/>
             <w:noProof/>
           </w:rPr>
           <w:t>1</w:t>
@@ -2129,7 +2119,7 @@
         </w:r>
         <w:r>
           <w:rPr>
-            <w:rStyle w:val="Hyperlink"/>
+            <w:rStyle w:val="Hiperveza"/>
             <w:noProof/>
           </w:rPr>
           <w:t>Nadzor dokumenta</w:t>
@@ -2186,7 +2176,7 @@
     </w:p>
     <w:p>
       <w:pPr>
-        <w:pStyle w:val="TOC1"/>
+        <w:pStyle w:val="Sadraj1"/>
         <w:tabs>
           <w:tab w:val="left" w:pos="440"/>
           <w:tab w:val="right" w:leader="dot" w:pos="9062"/>
@@ -2205,7 +2195,7 @@
       <w:hyperlink w:anchor="_Toc413018535" w:history="1">
         <w:r>
           <w:rPr>
-            <w:rStyle w:val="Hyperlink"/>
+            <w:rStyle w:val="Hiperveza"/>
             <w:noProof/>
           </w:rPr>
           <w:t>2</w:t>
@@ -2225,7 +2215,7 @@
         </w:r>
         <w:r>
           <w:rPr>
-            <w:rStyle w:val="Hyperlink"/>
+            <w:rStyle w:val="Hiperveza"/>
             <w:noProof/>
           </w:rPr>
           <w:t>Sadržaj</w:t>
@@ -2282,7 +2272,7 @@
     </w:p>
     <w:p>
       <w:pPr>
-        <w:pStyle w:val="TOC1"/>
+        <w:pStyle w:val="Sadraj1"/>
         <w:tabs>
           <w:tab w:val="left" w:pos="440"/>
           <w:tab w:val="right" w:leader="dot" w:pos="9062"/>
@@ -2301,7 +2291,7 @@
       <w:hyperlink w:anchor="_Toc413018536" w:history="1">
         <w:r>
           <w:rPr>
-            <w:rStyle w:val="Hyperlink"/>
+            <w:rStyle w:val="Hiperveza"/>
             <w:noProof/>
           </w:rPr>
           <w:t>3</w:t>
@@ -2321,7 +2311,7 @@
         </w:r>
         <w:r>
           <w:rPr>
-            <w:rStyle w:val="Hyperlink"/>
+            <w:rStyle w:val="Hiperveza"/>
             <w:noProof/>
           </w:rPr>
           <w:t>Opis izvješća</w:t>
@@ -2378,7 +2368,7 @@
     </w:p>
     <w:p>
       <w:pPr>
-        <w:pStyle w:val="TOC1"/>
+        <w:pStyle w:val="Sadraj1"/>
         <w:tabs>
           <w:tab w:val="left" w:pos="440"/>
           <w:tab w:val="right" w:leader="dot" w:pos="9062"/>
@@ -2397,7 +2387,7 @@
       <w:hyperlink w:anchor="_Toc413018537" w:history="1">
         <w:r>
           <w:rPr>
-            <w:rStyle w:val="Hyperlink"/>
+            <w:rStyle w:val="Hiperveza"/>
             <w:noProof/>
           </w:rPr>
           <w:t>4</w:t>
@@ -2417,7 +2407,7 @@
         </w:r>
         <w:r>
           <w:rPr>
-            <w:rStyle w:val="Hyperlink"/>
+            <w:rStyle w:val="Hiperveza"/>
             <w:noProof/>
           </w:rPr>
           <w:t>Prvi tjedan</w:t>
@@ -2474,7 +2464,7 @@
     </w:p>
     <w:p>
       <w:pPr>
-        <w:pStyle w:val="TOC1"/>
+        <w:pStyle w:val="Sadraj1"/>
         <w:tabs>
           <w:tab w:val="left" w:pos="440"/>
           <w:tab w:val="right" w:leader="dot" w:pos="9062"/>
@@ -2493,7 +2483,7 @@
       <w:hyperlink w:anchor="_Toc413018538" w:history="1">
         <w:r>
           <w:rPr>
-            <w:rStyle w:val="Hyperlink"/>
+            <w:rStyle w:val="Hiperveza"/>
             <w:noProof/>
           </w:rPr>
           <w:t>5</w:t>
@@ -2513,7 +2503,7 @@
         </w:r>
         <w:r>
           <w:rPr>
-            <w:rStyle w:val="Hyperlink"/>
+            <w:rStyle w:val="Hiperveza"/>
             <w:noProof/>
           </w:rPr>
           <w:t>Drugi tjedan</w:t>
@@ -2570,7 +2560,7 @@
     </w:p>
     <w:p>
       <w:pPr>
-        <w:pStyle w:val="TOC1"/>
+        <w:pStyle w:val="Sadraj1"/>
         <w:tabs>
           <w:tab w:val="left" w:pos="440"/>
           <w:tab w:val="right" w:leader="dot" w:pos="9062"/>
@@ -2589,7 +2579,7 @@
       <w:hyperlink w:anchor="_Toc413018539" w:history="1">
         <w:r>
           <w:rPr>
-            <w:rStyle w:val="Hyperlink"/>
+            <w:rStyle w:val="Hiperveza"/>
             <w:noProof/>
           </w:rPr>
           <w:t>6</w:t>
@@ -2609,7 +2599,7 @@
         </w:r>
         <w:r>
           <w:rPr>
-            <w:rStyle w:val="Hyperlink"/>
+            <w:rStyle w:val="Hiperveza"/>
             <w:noProof/>
           </w:rPr>
           <w:t>Treći tjedan</w:t>
@@ -2666,7 +2656,7 @@
     </w:p>
     <w:p>
       <w:pPr>
-        <w:pStyle w:val="TOC1"/>
+        <w:pStyle w:val="Sadraj1"/>
         <w:tabs>
           <w:tab w:val="left" w:pos="440"/>
           <w:tab w:val="right" w:leader="dot" w:pos="9062"/>
@@ -2685,7 +2675,7 @@
       <w:hyperlink w:anchor="_Toc413018540" w:history="1">
         <w:r>
           <w:rPr>
-            <w:rStyle w:val="Hyperlink"/>
+            <w:rStyle w:val="Hiperveza"/>
             <w:noProof/>
           </w:rPr>
           <w:t>7</w:t>
@@ -2705,7 +2695,7 @@
         </w:r>
         <w:r>
           <w:rPr>
-            <w:rStyle w:val="Hyperlink"/>
+            <w:rStyle w:val="Hiperveza"/>
             <w:noProof/>
           </w:rPr>
           <w:t>Četvrti tjedan</w:t>
@@ -2762,7 +2752,7 @@
     </w:p>
     <w:p>
       <w:pPr>
-        <w:pStyle w:val="TOC1"/>
+        <w:pStyle w:val="Sadraj1"/>
         <w:tabs>
           <w:tab w:val="left" w:pos="440"/>
           <w:tab w:val="right" w:leader="dot" w:pos="9062"/>
@@ -2781,7 +2771,7 @@
       <w:hyperlink w:anchor="_Toc413018541" w:history="1">
         <w:r>
           <w:rPr>
-            <w:rStyle w:val="Hyperlink"/>
+            <w:rStyle w:val="Hiperveza"/>
             <w:noProof/>
           </w:rPr>
           <w:t>8</w:t>
@@ -2801,7 +2791,7 @@
         </w:r>
         <w:r>
           <w:rPr>
-            <w:rStyle w:val="Hyperlink"/>
+            <w:rStyle w:val="Hiperveza"/>
             <w:noProof/>
           </w:rPr>
           <w:t>Peti tjedan</w:t>
@@ -2858,7 +2848,7 @@
     </w:p>
     <w:p>
       <w:pPr>
-        <w:pStyle w:val="TOC1"/>
+        <w:pStyle w:val="Sadraj1"/>
         <w:tabs>
           <w:tab w:val="left" w:pos="440"/>
           <w:tab w:val="right" w:leader="dot" w:pos="9062"/>
@@ -2877,7 +2867,7 @@
       <w:hyperlink w:anchor="_Toc413018542" w:history="1">
         <w:r>
           <w:rPr>
-            <w:rStyle w:val="Hyperlink"/>
+            <w:rStyle w:val="Hiperveza"/>
             <w:noProof/>
           </w:rPr>
           <w:t>9</w:t>
@@ -2897,7 +2887,7 @@
         </w:r>
         <w:r>
           <w:rPr>
-            <w:rStyle w:val="Hyperlink"/>
+            <w:rStyle w:val="Hiperveza"/>
             <w:noProof/>
           </w:rPr>
           <w:t>Šesti  tjedan</w:t>
@@ -2954,7 +2944,7 @@
     </w:p>
     <w:p>
       <w:pPr>
-        <w:pStyle w:val="TOC1"/>
+        <w:pStyle w:val="Sadraj1"/>
         <w:tabs>
           <w:tab w:val="left" w:pos="440"/>
           <w:tab w:val="right" w:leader="dot" w:pos="9062"/>
@@ -2973,7 +2963,7 @@
       <w:hyperlink w:anchor="_Toc413018543" w:history="1">
         <w:r>
           <w:rPr>
-            <w:rStyle w:val="Hyperlink"/>
+            <w:rStyle w:val="Hiperveza"/>
             <w:noProof/>
           </w:rPr>
           <w:t>10</w:t>
@@ -2993,7 +2983,7 @@
         </w:r>
         <w:r>
           <w:rPr>
-            <w:rStyle w:val="Hyperlink"/>
+            <w:rStyle w:val="Hiperveza"/>
             <w:noProof/>
           </w:rPr>
           <w:t>Sedmi tjedan</w:t>
@@ -3050,7 +3040,7 @@
     </w:p>
     <w:p>
       <w:pPr>
-        <w:pStyle w:val="TOC1"/>
+        <w:pStyle w:val="Sadraj1"/>
         <w:tabs>
           <w:tab w:val="left" w:pos="440"/>
           <w:tab w:val="right" w:leader="dot" w:pos="9062"/>
@@ -3069,7 +3059,7 @@
       <w:hyperlink w:anchor="_Toc413018544" w:history="1">
         <w:r>
           <w:rPr>
-            <w:rStyle w:val="Hyperlink"/>
+            <w:rStyle w:val="Hiperveza"/>
             <w:noProof/>
           </w:rPr>
           <w:t>11</w:t>
@@ -3089,7 +3079,7 @@
         </w:r>
         <w:r>
           <w:rPr>
-            <w:rStyle w:val="Hyperlink"/>
+            <w:rStyle w:val="Hiperveza"/>
             <w:noProof/>
           </w:rPr>
           <w:t>Osmi  tjedan</w:t>
@@ -3146,7 +3136,7 @@
     </w:p>
     <w:p>
       <w:pPr>
-        <w:pStyle w:val="TOC1"/>
+        <w:pStyle w:val="Sadraj1"/>
         <w:tabs>
           <w:tab w:val="left" w:pos="440"/>
           <w:tab w:val="right" w:leader="dot" w:pos="9062"/>
@@ -3165,7 +3155,7 @@
       <w:hyperlink w:anchor="_Toc413018545" w:history="1">
         <w:r>
           <w:rPr>
-            <w:rStyle w:val="Hyperlink"/>
+            <w:rStyle w:val="Hiperveza"/>
             <w:noProof/>
           </w:rPr>
           <w:t>12</w:t>
@@ -3185,7 +3175,7 @@
         </w:r>
         <w:r>
           <w:rPr>
-            <w:rStyle w:val="Hyperlink"/>
+            <w:rStyle w:val="Hiperveza"/>
             <w:noProof/>
           </w:rPr>
           <w:t>Završno izvješće</w:t>
@@ -3266,7 +3256,7 @@
     </w:p>
     <w:p>
       <w:pPr>
-        <w:pStyle w:val="Heading1"/>
+        <w:pStyle w:val="Naslov1"/>
       </w:pPr>
       <w:bookmarkStart w:id="2" w:name="_Toc413018536"/>
       <w:r>
@@ -3283,7 +3273,7 @@
     </w:p>
     <w:p>
       <w:pPr>
-        <w:pStyle w:val="Heading1"/>
+        <w:pStyle w:val="Naslov1"/>
       </w:pPr>
       <w:r>
         <w:t>Prvi tjedan</w:t>
@@ -3780,6 +3770,7 @@
       <w:r>
         <w:rPr>
           <w:rFonts w:asciiTheme="minorHAnsi" w:hAnsiTheme="minorHAnsi" w:cstheme="minorHAnsi"/>
+          <w:noProof/>
           <w:color w:val="0D0D0D"/>
           <w:sz w:val="24"/>
           <w:szCs w:val="24"/>
@@ -3827,7 +3818,7 @@
     <w:p/>
     <w:p>
       <w:pPr>
-        <w:pStyle w:val="Heading1"/>
+        <w:pStyle w:val="Naslov1"/>
       </w:pPr>
       <w:bookmarkStart w:id="3" w:name="_Toc413018538"/>
       <w:r>
@@ -3836,11 +3827,58 @@
       <w:bookmarkEnd w:id="3"/>
     </w:p>
     <w:p/>
-    <w:p/>
+    <w:p>
+      <w:r>
+        <w:t xml:space="preserve">U drugom tjednu rada na razvoju aplikacije </w:t>
+      </w:r>
+      <w:proofErr w:type="spellStart"/>
+      <w:r>
+        <w:rPr>
+          <w:rStyle w:val="Naglaeno"/>
+        </w:rPr>
+        <w:t>Iks</w:t>
+      </w:r>
+      <w:proofErr w:type="spellEnd"/>
+      <w:r>
+        <w:t xml:space="preserve">, tim je usmjeren na implementaciju ključnih komponenata za početnu verziju aplikacije. Fokusirali smo se na izgradnju funkcionalnog </w:t>
+      </w:r>
+      <w:proofErr w:type="spellStart"/>
+      <w:r>
+        <w:t>backend</w:t>
+      </w:r>
+      <w:proofErr w:type="spellEnd"/>
+      <w:r>
+        <w:t xml:space="preserve"> sustava, postavljanje baze podataka, razvoj početnog </w:t>
+      </w:r>
+      <w:proofErr w:type="spellStart"/>
+      <w:r>
+        <w:t>frontend</w:t>
+      </w:r>
+      <w:proofErr w:type="spellEnd"/>
+      <w:r>
+        <w:t xml:space="preserve"> sučelja, postavljanje verzijskog sustava putem </w:t>
+      </w:r>
+      <w:proofErr w:type="spellStart"/>
+      <w:r>
+        <w:t>GitHub</w:t>
+      </w:r>
+      <w:proofErr w:type="spellEnd"/>
+      <w:r>
+        <w:t xml:space="preserve">-a te praćenje napretka kroz </w:t>
+      </w:r>
+      <w:proofErr w:type="spellStart"/>
+      <w:r>
+        <w:t>Trello</w:t>
+      </w:r>
+      <w:proofErr w:type="spellEnd"/>
+      <w:r>
+        <w:t>. Također smo osigurali da je sva potrebna dokumentacija ispunjena za ovaj tjedan.</w:t>
+      </w:r>
+    </w:p>
     <w:p/>
     <w:p>
       <w:pPr>
-        <w:pStyle w:val="Heading1"/>
+        <w:pStyle w:val="Naslov1"/>
       </w:pPr>
       <w:bookmarkStart w:id="4" w:name="_Toc413018539"/>
       <w:r>
@@ -3854,11 +3892,10 @@
     <w:p/>
     <w:p>
       <w:pPr>
-        <w:pStyle w:val="Heading1"/>
+        <w:pStyle w:val="Naslov1"/>
       </w:pPr>
       <w:bookmarkStart w:id="5" w:name="_Toc413018540"/>
       <w:r>
-        <w:lastRenderedPageBreak/>
         <w:t>Četvrti tjedan</w:t>
       </w:r>
       <w:bookmarkEnd w:id="5"/>
@@ -3868,7 +3905,7 @@
     <w:p/>
     <w:p>
       <w:pPr>
-        <w:pStyle w:val="Heading1"/>
+        <w:pStyle w:val="Naslov1"/>
       </w:pPr>
       <w:bookmarkStart w:id="6" w:name="_Toc413018541"/>
       <w:r>
@@ -3882,7 +3919,7 @@
     <w:p/>
     <w:p>
       <w:pPr>
-        <w:pStyle w:val="Heading1"/>
+        <w:pStyle w:val="Naslov1"/>
       </w:pPr>
       <w:bookmarkStart w:id="7" w:name="_Toc413018542"/>
       <w:r>
@@ -3895,7 +3932,7 @@
     <w:p/>
     <w:p>
       <w:pPr>
-        <w:pStyle w:val="Heading1"/>
+        <w:pStyle w:val="Naslov1"/>
       </w:pPr>
       <w:bookmarkStart w:id="8" w:name="_Toc413018543"/>
       <w:r>
@@ -3909,7 +3946,7 @@
     <w:p/>
     <w:p>
       <w:pPr>
-        <w:pStyle w:val="Heading1"/>
+        <w:pStyle w:val="Naslov1"/>
       </w:pPr>
       <w:bookmarkStart w:id="9" w:name="_Toc413018544"/>
       <w:r>
@@ -3923,10 +3960,11 @@
     <w:p/>
     <w:p>
       <w:pPr>
-        <w:pStyle w:val="Heading1"/>
+        <w:pStyle w:val="Naslov1"/>
       </w:pPr>
       <w:bookmarkStart w:id="10" w:name="_Toc413018545"/>
       <w:r>
+        <w:lastRenderedPageBreak/>
         <w:t>Završno izvješće</w:t>
       </w:r>
       <w:bookmarkEnd w:id="10"/>
@@ -4066,7 +4104,7 @@
                   </wp:anchor>
                 </w:drawing>
               </mc:Choice>
-              <mc:Fallback xmlns:a14="http://schemas.microsoft.com/office/drawing/2010/main" xmlns:a="http://schemas.openxmlformats.org/drawingml/2006/main" xmlns:w16sdtfl="http://schemas.microsoft.com/office/word/2024/wordml/sdtformatlock" xmlns:w16du="http://schemas.microsoft.com/office/word/2023/wordml/word16du" xmlns:oel="http://schemas.microsoft.com/office/2019/extlst">
+              <mc:Fallback xmlns:oel="http://schemas.microsoft.com/office/2019/extlst" xmlns:w16du="http://schemas.microsoft.com/office/word/2023/wordml/word16du" xmlns:w16sdtfl="http://schemas.microsoft.com/office/word/2024/wordml/sdtformatlock" xmlns:a="http://schemas.openxmlformats.org/drawingml/2006/main" xmlns:a14="http://schemas.microsoft.com/office/drawing/2010/main">
                 <w:pict w14:anchorId="593C06DF">
                   <v:shapetype id="_x0000_t32" coordsize="21600,21600" o:oned="t" filled="f" o:spt="32" path="m,l21600,21600e" w14:anchorId="52858909">
                     <v:path fillok="f" arrowok="t" o:connecttype="none"/>
@@ -4168,7 +4206,7 @@
   </w:tbl>
   <w:p>
     <w:pPr>
-      <w:pStyle w:val="Footer"/>
+      <w:pStyle w:val="Podnoje"/>
     </w:pPr>
   </w:p>
 </w:ftr>
@@ -4311,7 +4349,7 @@
   </w:tbl>
   <w:p>
     <w:pPr>
-      <w:pStyle w:val="Header"/>
+      <w:pStyle w:val="Zaglavlje"/>
       <w:tabs>
         <w:tab w:val="clear" w:pos="4536"/>
         <w:tab w:val="clear" w:pos="9072"/>
@@ -4329,7 +4367,7 @@
 <w:hdr xmlns:wpc="http://schemas.microsoft.com/office/word/2010/wordprocessingCanvas" xmlns:cx="http://schemas.microsoft.com/office/drawing/2014/chartex" xmlns:cx1="http://schemas.microsoft.com/office/drawing/2015/9/8/chartex" xmlns:cx2="http://schemas.microsoft.com/office/drawing/2015/10/21/chartex" xmlns:cx3="http://schemas.microsoft.com/office/drawing/2016/5/9/chartex" xmlns:cx4="http://schemas.microsoft.com/office/drawing/2016/5/10/chartex" xmlns:cx5="http://schemas.microsoft.com/office/drawing/2016/5/11/chartex" xmlns:cx6="http://schemas.microsoft.com/office/drawing/2016/5/12/chartex" xmlns:cx7="http://schemas.microsoft.com/office/drawing/2016/5/13/chartex" xmlns:cx8="http://schemas.microsoft.com/office/drawing/2016/5/14/chartex" xmlns:mc="http://schemas.openxmlformats.org/markup-compatibility/2006" xmlns:aink="http://schemas.microsoft.com/office/drawing/2016/ink" xmlns:am3d="http://schemas.microsoft.com/office/drawing/2017/model3d" xmlns:o="urn:schemas-microsoft-com:office:office" xmlns:r="http://schemas.openxmlformats.org/officeDocument/2006/relationships" xmlns:m="http://schemas.openxmlformats.org/officeDocument/2006/math" xmlns:v="urn:schemas-microsoft-com:vml" xmlns:wp14="http://schemas.microsoft.com/office/word/2010/wordprocessingDrawing" xmlns:wp="http://schemas.openxmlformats.org/drawingml/2006/wordprocessingDrawing" xmlns:w10="urn:schemas-microsoft-com:office:word" xmlns:w="http://schemas.openxmlformats.org/wordprocessingml/2006/main" xmlns:w14="http://schemas.microsoft.com/office/word/2010/wordml" xmlns:w15="http://schemas.microsoft.com/office/word/2012/wordml" xmlns:w16cex="http://schemas.microsoft.com/office/word/2018/wordml/cex" xmlns:w16cid="http://schemas.microsoft.com/office/word/2016/wordml/cid" xmlns:w16="http://schemas.microsoft.com/office/word/2018/wordml" xmlns:w16sdtdh="http://schemas.microsoft.com/office/word/2020/wordml/sdtdatahash" xmlns:w16se="http://schemas.microsoft.com/office/word/2015/wordml/symex" xmlns:wpg="http://schemas.microsoft.com/office/word/2010/wordprocessingGroup" xmlns:wpi="http://schemas.microsoft.com/office/word/2010/wordprocessingInk" xmlns:wne="http://schemas.microsoft.com/office/word/2006/wordml" xmlns:wps="http://schemas.microsoft.com/office/word/2010/wordprocessingShape" mc:Ignorable="w14 w15 w16se w16cid w16 w16cex w16sdtdh wp14">
   <w:p>
     <w:pPr>
-      <w:pStyle w:val="Header"/>
+      <w:pStyle w:val="Zaglavlje"/>
     </w:pPr>
     <w:r>
       <w:rPr>
@@ -4399,7 +4437,7 @@
             </wp:inline>
           </w:drawing>
         </mc:Choice>
-        <mc:Fallback xmlns:w16sdtfl="http://schemas.microsoft.com/office/word/2024/wordml/sdtformatlock" xmlns:w16du="http://schemas.microsoft.com/office/word/2023/wordml/word16du" xmlns:oel="http://schemas.microsoft.com/office/2019/extlst">
+        <mc:Fallback xmlns:oel="http://schemas.microsoft.com/office/2019/extlst" xmlns:w16du="http://schemas.microsoft.com/office/word/2023/wordml/word16du" xmlns:w16sdtfl="http://schemas.microsoft.com/office/word/2024/wordml/sdtformatlock">
           <w:pict>
             <v:shape w14:anchorId="2AB20E09" id="Freeform 3" o:spid="_x0000_s1026" style="width:252pt;height:66.8pt;visibility:visible;mso-wrap-style:square;mso-left-percent:-10001;mso-top-percent:-10001;mso-position-horizontal:absolute;mso-position-horizontal-relative:char;mso-position-vertical:absolute;mso-position-vertical-relative:line;mso-left-percent:-10001;mso-top-percent:-10001;v-text-anchor:top" coordsize="5244360,1392139" o:gfxdata="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" path="m,l5244360,r,1392139l,1392139,,xe" stroked="f">
               <v:fill r:id="rId3" o:title="" recolor="t" rotate="t" type="frame"/>
@@ -5074,7 +5112,7 @@
     <w:lvl w:ilvl="0">
       <w:start w:val="1"/>
       <w:numFmt w:val="decimal"/>
-      <w:pStyle w:val="Heading1"/>
+      <w:pStyle w:val="Naslov1"/>
       <w:lvlText w:val="%1"/>
       <w:lvlJc w:val="left"/>
       <w:pPr>
@@ -5084,7 +5122,7 @@
     <w:lvl w:ilvl="1">
       <w:start w:val="1"/>
       <w:numFmt w:val="decimal"/>
-      <w:pStyle w:val="Heading2"/>
+      <w:pStyle w:val="Naslov2"/>
       <w:lvlText w:val="%1.%2"/>
       <w:lvlJc w:val="left"/>
       <w:pPr>
@@ -5094,7 +5132,7 @@
     <w:lvl w:ilvl="2">
       <w:start w:val="1"/>
       <w:numFmt w:val="decimal"/>
-      <w:pStyle w:val="Heading3"/>
+      <w:pStyle w:val="Naslov3"/>
       <w:lvlText w:val="%1.%2.%3"/>
       <w:lvlJc w:val="left"/>
       <w:pPr>
@@ -5104,7 +5142,7 @@
     <w:lvl w:ilvl="3">
       <w:start w:val="1"/>
       <w:numFmt w:val="decimal"/>
-      <w:pStyle w:val="Heading4"/>
+      <w:pStyle w:val="Naslov4"/>
       <w:lvlText w:val="%1.%2.%3.%4"/>
       <w:lvlJc w:val="left"/>
       <w:pPr>
@@ -5114,7 +5152,7 @@
     <w:lvl w:ilvl="4">
       <w:start w:val="1"/>
       <w:numFmt w:val="decimal"/>
-      <w:pStyle w:val="Heading5"/>
+      <w:pStyle w:val="Naslov5"/>
       <w:lvlText w:val="%1.%2.%3.%4.%5"/>
       <w:lvlJc w:val="left"/>
       <w:pPr>
@@ -5124,7 +5162,7 @@
     <w:lvl w:ilvl="5">
       <w:start w:val="1"/>
       <w:numFmt w:val="decimal"/>
-      <w:pStyle w:val="Heading6"/>
+      <w:pStyle w:val="Naslov6"/>
       <w:lvlText w:val="%1.%2.%3.%4.%5.%6"/>
       <w:lvlJc w:val="left"/>
       <w:pPr>
@@ -5134,7 +5172,7 @@
     <w:lvl w:ilvl="6">
       <w:start w:val="1"/>
       <w:numFmt w:val="decimal"/>
-      <w:pStyle w:val="Heading7"/>
+      <w:pStyle w:val="Naslov7"/>
       <w:lvlText w:val="%1.%2.%3.%4.%5.%6.%7"/>
       <w:lvlJc w:val="left"/>
       <w:pPr>
@@ -5144,7 +5182,7 @@
     <w:lvl w:ilvl="7">
       <w:start w:val="1"/>
       <w:numFmt w:val="decimal"/>
-      <w:pStyle w:val="Heading8"/>
+      <w:pStyle w:val="Naslov8"/>
       <w:lvlText w:val="%1.%2.%3.%4.%5.%6.%7.%8"/>
       <w:lvlJc w:val="left"/>
       <w:pPr>
@@ -5154,7 +5192,7 @@
     <w:lvl w:ilvl="8">
       <w:start w:val="1"/>
       <w:numFmt w:val="decimal"/>
-      <w:pStyle w:val="Heading9"/>
+      <w:pStyle w:val="Naslov9"/>
       <w:lvlText w:val="%1.%2.%3.%4.%5.%6.%7.%8.%9"/>
       <w:lvlJc w:val="left"/>
       <w:pPr>
@@ -5705,11 +5743,11 @@
       <w:lang w:eastAsia="en-US"/>
     </w:rPr>
   </w:style>
-  <w:style w:type="paragraph" w:styleId="Heading1">
+  <w:style w:type="paragraph" w:styleId="Naslov1">
     <w:name w:val="heading 1"/>
     <w:basedOn w:val="Normal"/>
     <w:next w:val="Normal"/>
-    <w:link w:val="Heading1Char"/>
+    <w:link w:val="Naslov1Char"/>
     <w:uiPriority w:val="9"/>
     <w:qFormat/>
     <w:rsid w:val="000B0514"/>
@@ -5737,11 +5775,11 @@
       <w:szCs w:val="32"/>
     </w:rPr>
   </w:style>
-  <w:style w:type="paragraph" w:styleId="Heading2">
+  <w:style w:type="paragraph" w:styleId="Naslov2">
     <w:name w:val="heading 2"/>
     <w:basedOn w:val="Normal"/>
     <w:next w:val="Normal"/>
-    <w:link w:val="Heading2Char"/>
+    <w:link w:val="Naslov2Char"/>
     <w:uiPriority w:val="9"/>
     <w:qFormat/>
     <w:rsid w:val="00522FF4"/>
@@ -5771,11 +5809,11 @@
       <w:szCs w:val="28"/>
     </w:rPr>
   </w:style>
-  <w:style w:type="paragraph" w:styleId="Heading3">
+  <w:style w:type="paragraph" w:styleId="Naslov3">
     <w:name w:val="heading 3"/>
     <w:basedOn w:val="Normal"/>
     <w:next w:val="Normal"/>
-    <w:link w:val="Heading3Char"/>
+    <w:link w:val="Naslov3Char"/>
     <w:uiPriority w:val="9"/>
     <w:qFormat/>
     <w:rsid w:val="00522FF4"/>
@@ -5803,11 +5841,11 @@
       <w:szCs w:val="26"/>
     </w:rPr>
   </w:style>
-  <w:style w:type="paragraph" w:styleId="Heading4">
+  <w:style w:type="paragraph" w:styleId="Naslov4">
     <w:name w:val="heading 4"/>
     <w:basedOn w:val="Normal"/>
     <w:next w:val="Normal"/>
-    <w:link w:val="Heading4Char"/>
+    <w:link w:val="Naslov4Char"/>
     <w:uiPriority w:val="9"/>
     <w:qFormat/>
     <w:rsid w:val="00522FF4"/>
@@ -5835,11 +5873,11 @@
       <w:szCs w:val="28"/>
     </w:rPr>
   </w:style>
-  <w:style w:type="paragraph" w:styleId="Heading5">
+  <w:style w:type="paragraph" w:styleId="Naslov5">
     <w:name w:val="heading 5"/>
     <w:basedOn w:val="Normal"/>
     <w:next w:val="Normal"/>
-    <w:link w:val="Heading5Char"/>
+    <w:link w:val="Naslov5Char"/>
     <w:uiPriority w:val="9"/>
     <w:qFormat/>
     <w:rsid w:val="0019431F"/>
@@ -5861,11 +5899,11 @@
       <w:szCs w:val="26"/>
     </w:rPr>
   </w:style>
-  <w:style w:type="paragraph" w:styleId="Heading6">
+  <w:style w:type="paragraph" w:styleId="Naslov6">
     <w:name w:val="heading 6"/>
     <w:basedOn w:val="Normal"/>
     <w:next w:val="Normal"/>
-    <w:link w:val="Heading6Char"/>
+    <w:link w:val="Naslov6Char"/>
     <w:uiPriority w:val="9"/>
     <w:qFormat/>
     <w:rsid w:val="0019431F"/>
@@ -5883,11 +5921,11 @@
       <w:bCs/>
     </w:rPr>
   </w:style>
-  <w:style w:type="paragraph" w:styleId="Heading7">
+  <w:style w:type="paragraph" w:styleId="Naslov7">
     <w:name w:val="heading 7"/>
     <w:basedOn w:val="Normal"/>
     <w:next w:val="Normal"/>
-    <w:link w:val="Heading7Char"/>
+    <w:link w:val="Naslov7Char"/>
     <w:uiPriority w:val="9"/>
     <w:qFormat/>
     <w:rsid w:val="0019431F"/>
@@ -5905,11 +5943,11 @@
       <w:szCs w:val="24"/>
     </w:rPr>
   </w:style>
-  <w:style w:type="paragraph" w:styleId="Heading8">
+  <w:style w:type="paragraph" w:styleId="Naslov8">
     <w:name w:val="heading 8"/>
     <w:basedOn w:val="Normal"/>
     <w:next w:val="Normal"/>
-    <w:link w:val="Heading8Char"/>
+    <w:link w:val="Naslov8Char"/>
     <w:uiPriority w:val="9"/>
     <w:qFormat/>
     <w:rsid w:val="0019431F"/>
@@ -5929,11 +5967,11 @@
       <w:szCs w:val="24"/>
     </w:rPr>
   </w:style>
-  <w:style w:type="paragraph" w:styleId="Heading9">
+  <w:style w:type="paragraph" w:styleId="Naslov9">
     <w:name w:val="heading 9"/>
     <w:basedOn w:val="Normal"/>
     <w:next w:val="Normal"/>
-    <w:link w:val="Heading9Char"/>
+    <w:link w:val="Naslov9Char"/>
     <w:uiPriority w:val="9"/>
     <w:qFormat/>
     <w:rsid w:val="0019431F"/>
@@ -5949,13 +5987,13 @@
       <w:rFonts w:ascii="Cambria" w:eastAsia="Times New Roman" w:hAnsi="Cambria"/>
     </w:rPr>
   </w:style>
-  <w:style w:type="character" w:default="1" w:styleId="DefaultParagraphFont">
+  <w:style w:type="character" w:default="1" w:styleId="Zadanifontodlomka">
     <w:name w:val="Default Paragraph Font"/>
     <w:uiPriority w:val="1"/>
     <w:semiHidden/>
     <w:unhideWhenUsed/>
   </w:style>
-  <w:style w:type="table" w:default="1" w:styleId="TableNormal">
+  <w:style w:type="table" w:default="1" w:styleId="Obinatablica">
     <w:name w:val="Normal Table"/>
     <w:uiPriority w:val="99"/>
     <w:semiHidden/>
@@ -5970,7 +6008,7 @@
       </w:tblCellMar>
     </w:tblPr>
   </w:style>
-  <w:style w:type="numbering" w:default="1" w:styleId="NoList">
+  <w:style w:type="numbering" w:default="1" w:styleId="Bezpopisa">
     <w:name w:val="No List"/>
     <w:uiPriority w:val="99"/>
     <w:semiHidden/>
@@ -5992,9 +6030,9 @@
       <w:lang w:val="en-US" w:eastAsia="en-US"/>
     </w:rPr>
   </w:style>
-  <w:style w:type="table" w:styleId="TableGrid">
+  <w:style w:type="table" w:styleId="Reetkatablice">
     <w:name w:val="Table Grid"/>
-    <w:basedOn w:val="TableNormal"/>
+    <w:basedOn w:val="Obinatablica"/>
     <w:uiPriority w:val="59"/>
     <w:rsid w:val="00E94E6F"/>
     <w:tblPr>
@@ -6008,9 +6046,9 @@
       </w:tblBorders>
     </w:tblPr>
   </w:style>
-  <w:style w:type="table" w:styleId="LightGrid">
+  <w:style w:type="table" w:styleId="Svijetlareetka">
     <w:name w:val="Light Grid"/>
-    <w:basedOn w:val="TableNormal"/>
+    <w:basedOn w:val="Obinatablica"/>
     <w:uiPriority w:val="62"/>
     <w:rsid w:val="00E94E6F"/>
     <w:tblPr>
@@ -6128,7 +6166,7 @@
       </w:tcPr>
     </w:tblStylePr>
   </w:style>
-  <w:style w:type="paragraph" w:styleId="NoSpacing">
+  <w:style w:type="paragraph" w:styleId="Bezproreda">
     <w:name w:val="No Spacing"/>
     <w:qFormat/>
     <w:rsid w:val="008638C2"/>
@@ -6138,9 +6176,9 @@
       <w:lang w:eastAsia="en-US"/>
     </w:rPr>
   </w:style>
-  <w:style w:type="character" w:customStyle="1" w:styleId="Heading1Char">
-    <w:name w:val="Heading 1 Char"/>
-    <w:link w:val="Heading1"/>
+  <w:style w:type="character" w:customStyle="1" w:styleId="Naslov1Char">
+    <w:name w:val="Naslov 1 Char"/>
+    <w:link w:val="Naslov1"/>
     <w:uiPriority w:val="9"/>
     <w:rsid w:val="000B0514"/>
     <w:rPr>
@@ -6154,9 +6192,9 @@
       <w:lang w:eastAsia="en-US"/>
     </w:rPr>
   </w:style>
-  <w:style w:type="character" w:customStyle="1" w:styleId="Heading2Char">
-    <w:name w:val="Heading 2 Char"/>
-    <w:link w:val="Heading2"/>
+  <w:style w:type="character" w:customStyle="1" w:styleId="Naslov2Char">
+    <w:name w:val="Naslov 2 Char"/>
+    <w:link w:val="Naslov2"/>
     <w:uiPriority w:val="9"/>
     <w:rsid w:val="00522FF4"/>
     <w:rPr>
@@ -6171,9 +6209,9 @@
       <w:lang w:eastAsia="en-US"/>
     </w:rPr>
   </w:style>
-  <w:style w:type="character" w:customStyle="1" w:styleId="Heading3Char">
-    <w:name w:val="Heading 3 Char"/>
-    <w:link w:val="Heading3"/>
+  <w:style w:type="character" w:customStyle="1" w:styleId="Naslov3Char">
+    <w:name w:val="Naslov 3 Char"/>
+    <w:link w:val="Naslov3"/>
     <w:uiPriority w:val="9"/>
     <w:rsid w:val="00522FF4"/>
     <w:rPr>
@@ -6186,9 +6224,9 @@
       <w:lang w:eastAsia="en-US"/>
     </w:rPr>
   </w:style>
-  <w:style w:type="character" w:customStyle="1" w:styleId="Heading4Char">
-    <w:name w:val="Heading 4 Char"/>
-    <w:link w:val="Heading4"/>
+  <w:style w:type="character" w:customStyle="1" w:styleId="Naslov4Char">
+    <w:name w:val="Naslov 4 Char"/>
+    <w:link w:val="Naslov4"/>
     <w:uiPriority w:val="9"/>
     <w:rsid w:val="00522FF4"/>
     <w:rPr>
@@ -6201,9 +6239,9 @@
       <w:lang w:eastAsia="en-US"/>
     </w:rPr>
   </w:style>
-  <w:style w:type="character" w:customStyle="1" w:styleId="Heading5Char">
-    <w:name w:val="Heading 5 Char"/>
-    <w:link w:val="Heading5"/>
+  <w:style w:type="character" w:customStyle="1" w:styleId="Naslov5Char">
+    <w:name w:val="Naslov 5 Char"/>
+    <w:link w:val="Naslov5"/>
     <w:uiPriority w:val="9"/>
     <w:rsid w:val="0019431F"/>
     <w:rPr>
@@ -6217,9 +6255,9 @@
       <w:lang w:eastAsia="en-US"/>
     </w:rPr>
   </w:style>
-  <w:style w:type="character" w:customStyle="1" w:styleId="Heading6Char">
-    <w:name w:val="Heading 6 Char"/>
-    <w:link w:val="Heading6"/>
+  <w:style w:type="character" w:customStyle="1" w:styleId="Naslov6Char">
+    <w:name w:val="Naslov 6 Char"/>
+    <w:link w:val="Naslov6"/>
     <w:uiPriority w:val="9"/>
     <w:rsid w:val="0019431F"/>
     <w:rPr>
@@ -6231,9 +6269,9 @@
       <w:lang w:eastAsia="en-US"/>
     </w:rPr>
   </w:style>
-  <w:style w:type="character" w:customStyle="1" w:styleId="Heading7Char">
-    <w:name w:val="Heading 7 Char"/>
-    <w:link w:val="Heading7"/>
+  <w:style w:type="character" w:customStyle="1" w:styleId="Naslov7Char">
+    <w:name w:val="Naslov 7 Char"/>
+    <w:link w:val="Naslov7"/>
     <w:uiPriority w:val="9"/>
     <w:rsid w:val="0019431F"/>
     <w:rPr>
@@ -6243,9 +6281,9 @@
       <w:lang w:eastAsia="en-US"/>
     </w:rPr>
   </w:style>
-  <w:style w:type="character" w:customStyle="1" w:styleId="Heading8Char">
-    <w:name w:val="Heading 8 Char"/>
-    <w:link w:val="Heading8"/>
+  <w:style w:type="character" w:customStyle="1" w:styleId="Naslov8Char">
+    <w:name w:val="Naslov 8 Char"/>
+    <w:link w:val="Naslov8"/>
     <w:uiPriority w:val="9"/>
     <w:rsid w:val="0019431F"/>
     <w:rPr>
@@ -6257,9 +6295,9 @@
       <w:lang w:eastAsia="en-US"/>
     </w:rPr>
   </w:style>
-  <w:style w:type="character" w:customStyle="1" w:styleId="Heading9Char">
-    <w:name w:val="Heading 9 Char"/>
-    <w:link w:val="Heading9"/>
+  <w:style w:type="character" w:customStyle="1" w:styleId="Naslov9Char">
+    <w:name w:val="Naslov 9 Char"/>
+    <w:link w:val="Naslov9"/>
     <w:uiPriority w:val="9"/>
     <w:rsid w:val="0019431F"/>
     <w:rPr>
@@ -6269,9 +6307,9 @@
       <w:lang w:eastAsia="en-US"/>
     </w:rPr>
   </w:style>
-  <w:style w:type="table" w:styleId="LightShading">
+  <w:style w:type="table" w:styleId="Svijetlosjenanje">
     <w:name w:val="Light Shading"/>
-    <w:basedOn w:val="TableNormal"/>
+    <w:basedOn w:val="Obinatablica"/>
     <w:uiPriority w:val="60"/>
     <w:rsid w:val="001537BA"/>
     <w:rPr>
@@ -6362,9 +6400,9 @@
       </w:tcPr>
     </w:tblStylePr>
   </w:style>
-  <w:style w:type="table" w:styleId="LightList-Accent1">
+  <w:style w:type="table" w:styleId="Svijetlipopis-Isticanje1">
     <w:name w:val="Light List Accent 1"/>
-    <w:basedOn w:val="TableNormal"/>
+    <w:basedOn w:val="Obinatablica"/>
     <w:uiPriority w:val="61"/>
     <w:rsid w:val="00B84A63"/>
     <w:tblPr>
@@ -6444,10 +6482,10 @@
       </w:tcPr>
     </w:tblStylePr>
   </w:style>
-  <w:style w:type="paragraph" w:styleId="Footer">
+  <w:style w:type="paragraph" w:styleId="Podnoje">
     <w:name w:val="footer"/>
     <w:basedOn w:val="Normal"/>
-    <w:link w:val="FooterChar"/>
+    <w:link w:val="PodnojeChar"/>
     <w:rsid w:val="002A0C02"/>
     <w:pPr>
       <w:tabs>
@@ -6462,9 +6500,9 @@
       <w:lang w:val="en-US" w:eastAsia="hr-HR"/>
     </w:rPr>
   </w:style>
-  <w:style w:type="character" w:customStyle="1" w:styleId="FooterChar">
-    <w:name w:val="Footer Char"/>
-    <w:link w:val="Footer"/>
+  <w:style w:type="character" w:customStyle="1" w:styleId="PodnojeChar">
+    <w:name w:val="Podnožje Char"/>
+    <w:link w:val="Podnoje"/>
     <w:rsid w:val="002A0C02"/>
     <w:rPr>
       <w:rFonts w:ascii="Book Antiqua" w:eastAsia="Times New Roman" w:hAnsi="Book Antiqua"/>
@@ -6509,9 +6547,9 @@
       <w:lang w:val="en-US" w:eastAsia="hr-HR"/>
     </w:rPr>
   </w:style>
-  <w:style w:type="table" w:styleId="LightList-Accent5">
+  <w:style w:type="table" w:styleId="Svijetlipopis-Isticanje5">
     <w:name w:val="Light List Accent 5"/>
-    <w:basedOn w:val="TableNormal"/>
+    <w:basedOn w:val="Obinatablica"/>
     <w:uiPriority w:val="61"/>
     <w:rsid w:val="00567422"/>
     <w:tblPr>
@@ -6591,7 +6629,7 @@
       </w:tcPr>
     </w:tblStylePr>
   </w:style>
-  <w:style w:type="paragraph" w:styleId="TOC1">
+  <w:style w:type="paragraph" w:styleId="Sadraj1">
     <w:name w:val="toc 1"/>
     <w:basedOn w:val="Normal"/>
     <w:next w:val="Normal"/>
@@ -6610,7 +6648,7 @@
       <w:szCs w:val="20"/>
     </w:rPr>
   </w:style>
-  <w:style w:type="paragraph" w:styleId="TOC2">
+  <w:style w:type="paragraph" w:styleId="Sadraj2">
     <w:name w:val="toc 2"/>
     <w:basedOn w:val="Normal"/>
     <w:next w:val="Normal"/>
@@ -6628,7 +6666,7 @@
       <w:szCs w:val="20"/>
     </w:rPr>
   </w:style>
-  <w:style w:type="paragraph" w:styleId="TOC3">
+  <w:style w:type="paragraph" w:styleId="Sadraj3">
     <w:name w:val="toc 3"/>
     <w:basedOn w:val="Normal"/>
     <w:next w:val="Normal"/>
@@ -6647,7 +6685,7 @@
       <w:szCs w:val="20"/>
     </w:rPr>
   </w:style>
-  <w:style w:type="paragraph" w:styleId="TOC4">
+  <w:style w:type="paragraph" w:styleId="Sadraj4">
     <w:name w:val="toc 4"/>
     <w:basedOn w:val="Normal"/>
     <w:next w:val="Normal"/>
@@ -6664,7 +6702,7 @@
       <w:szCs w:val="18"/>
     </w:rPr>
   </w:style>
-  <w:style w:type="paragraph" w:styleId="TOC5">
+  <w:style w:type="paragraph" w:styleId="Sadraj5">
     <w:name w:val="toc 5"/>
     <w:basedOn w:val="Normal"/>
     <w:next w:val="Normal"/>
@@ -6681,7 +6719,7 @@
       <w:szCs w:val="18"/>
     </w:rPr>
   </w:style>
-  <w:style w:type="paragraph" w:styleId="TOC6">
+  <w:style w:type="paragraph" w:styleId="Sadraj6">
     <w:name w:val="toc 6"/>
     <w:basedOn w:val="Normal"/>
     <w:next w:val="Normal"/>
@@ -6698,7 +6736,7 @@
       <w:szCs w:val="18"/>
     </w:rPr>
   </w:style>
-  <w:style w:type="paragraph" w:styleId="TOC7">
+  <w:style w:type="paragraph" w:styleId="Sadraj7">
     <w:name w:val="toc 7"/>
     <w:basedOn w:val="Normal"/>
     <w:next w:val="Normal"/>
@@ -6715,7 +6753,7 @@
       <w:szCs w:val="18"/>
     </w:rPr>
   </w:style>
-  <w:style w:type="paragraph" w:styleId="TOC8">
+  <w:style w:type="paragraph" w:styleId="Sadraj8">
     <w:name w:val="toc 8"/>
     <w:basedOn w:val="Normal"/>
     <w:next w:val="Normal"/>
@@ -6732,7 +6770,7 @@
       <w:szCs w:val="18"/>
     </w:rPr>
   </w:style>
-  <w:style w:type="paragraph" w:styleId="TOC9">
+  <w:style w:type="paragraph" w:styleId="Sadraj9">
     <w:name w:val="toc 9"/>
     <w:basedOn w:val="Normal"/>
     <w:next w:val="Normal"/>
@@ -6749,7 +6787,7 @@
       <w:szCs w:val="18"/>
     </w:rPr>
   </w:style>
-  <w:style w:type="character" w:styleId="Hyperlink">
+  <w:style w:type="character" w:styleId="Hiperveza">
     <w:name w:val="Hyperlink"/>
     <w:uiPriority w:val="99"/>
     <w:unhideWhenUsed/>
@@ -6759,10 +6797,10 @@
       <w:u w:val="single"/>
     </w:rPr>
   </w:style>
-  <w:style w:type="paragraph" w:styleId="Header">
+  <w:style w:type="paragraph" w:styleId="Zaglavlje">
     <w:name w:val="header"/>
     <w:basedOn w:val="Normal"/>
-    <w:link w:val="HeaderChar"/>
+    <w:link w:val="ZaglavljeChar"/>
     <w:uiPriority w:val="99"/>
     <w:unhideWhenUsed/>
     <w:rsid w:val="00E9762A"/>
@@ -6773,9 +6811,9 @@
       </w:tabs>
     </w:pPr>
   </w:style>
-  <w:style w:type="character" w:customStyle="1" w:styleId="HeaderChar">
-    <w:name w:val="Header Char"/>
-    <w:link w:val="Header"/>
+  <w:style w:type="character" w:customStyle="1" w:styleId="ZaglavljeChar">
+    <w:name w:val="Zaglavlje Char"/>
+    <w:link w:val="Zaglavlje"/>
     <w:uiPriority w:val="99"/>
     <w:rsid w:val="00E9762A"/>
     <w:rPr>
@@ -6784,10 +6822,10 @@
       <w:lang w:eastAsia="en-US"/>
     </w:rPr>
   </w:style>
-  <w:style w:type="paragraph" w:styleId="BalloonText">
+  <w:style w:type="paragraph" w:styleId="Tekstbalonia">
     <w:name w:val="Balloon Text"/>
     <w:basedOn w:val="Normal"/>
-    <w:link w:val="BalloonTextChar"/>
+    <w:link w:val="TekstbaloniaChar"/>
     <w:uiPriority w:val="99"/>
     <w:semiHidden/>
     <w:unhideWhenUsed/>
@@ -6801,9 +6839,9 @@
       <w:szCs w:val="16"/>
     </w:rPr>
   </w:style>
-  <w:style w:type="character" w:customStyle="1" w:styleId="BalloonTextChar">
-    <w:name w:val="Balloon Text Char"/>
-    <w:link w:val="BalloonText"/>
+  <w:style w:type="character" w:customStyle="1" w:styleId="TekstbaloniaChar">
+    <w:name w:val="Tekst balončića Char"/>
+    <w:link w:val="Tekstbalonia"/>
     <w:uiPriority w:val="99"/>
     <w:semiHidden/>
     <w:rsid w:val="007118E9"/>
@@ -6814,10 +6852,10 @@
       <w:lang w:eastAsia="en-US"/>
     </w:rPr>
   </w:style>
-  <w:style w:type="paragraph" w:styleId="DocumentMap">
+  <w:style w:type="paragraph" w:styleId="Kartadokumenta">
     <w:name w:val="Document Map"/>
     <w:basedOn w:val="Normal"/>
-    <w:link w:val="DocumentMapChar"/>
+    <w:link w:val="KartadokumentaChar"/>
     <w:uiPriority w:val="99"/>
     <w:semiHidden/>
     <w:unhideWhenUsed/>
@@ -6828,9 +6866,9 @@
       <w:szCs w:val="16"/>
     </w:rPr>
   </w:style>
-  <w:style w:type="character" w:customStyle="1" w:styleId="DocumentMapChar">
-    <w:name w:val="Document Map Char"/>
-    <w:link w:val="DocumentMap"/>
+  <w:style w:type="character" w:customStyle="1" w:styleId="KartadokumentaChar">
+    <w:name w:val="Karta dokumenta Char"/>
+    <w:link w:val="Kartadokumenta"/>
     <w:uiPriority w:val="99"/>
     <w:semiHidden/>
     <w:rsid w:val="00EB3CD1"/>
@@ -6841,7 +6879,7 @@
       <w:lang w:eastAsia="en-US"/>
     </w:rPr>
   </w:style>
-  <w:style w:type="paragraph" w:styleId="NormalWeb">
+  <w:style w:type="paragraph" w:styleId="StandardWeb">
     <w:name w:val="Normal (Web)"/>
     <w:basedOn w:val="Normal"/>
     <w:uiPriority w:val="99"/>
@@ -6874,6 +6912,17 @@
       <w:sz w:val="24"/>
       <w:szCs w:val="24"/>
       <w:lang w:eastAsia="hi-IN" w:bidi="hi-IN"/>
+    </w:rPr>
+  </w:style>
+  <w:style w:type="character" w:styleId="Naglaeno">
+    <w:name w:val="Strong"/>
+    <w:basedOn w:val="Zadanifontodlomka"/>
+    <w:uiPriority w:val="22"/>
+    <w:qFormat/>
+    <w:rsid w:val="005516A7"/>
+    <w:rPr>
+      <w:b/>
+      <w:bCs/>
     </w:rPr>
   </w:style>
 </w:styles>
@@ -7145,6 +7194,21 @@
 </file>
 
 <file path=customXml/item2.xml><?xml version="1.0" encoding="utf-8"?>
+<p:properties xmlns:p="http://schemas.microsoft.com/office/2006/metadata/properties" xmlns:xsi="http://www.w3.org/2001/XMLSchema-instance" xmlns:pc="http://schemas.microsoft.com/office/infopath/2007/PartnerControls">
+  <documentManagement/>
+</p:properties>
+</file>
+
+<file path=customXml/item3.xml><?xml version="1.0" encoding="utf-8"?>
+<?mso-contentType ?>
+<FormTemplates xmlns="http://schemas.microsoft.com/sharepoint/v3/contenttype/forms">
+  <Display>DocumentLibraryForm</Display>
+  <Edit>DocumentLibraryForm</Edit>
+  <New>DocumentLibraryForm</New>
+</FormTemplates>
+</file>
+
+<file path=customXml/item4.xml><?xml version="1.0" encoding="utf-8"?>
 <ct:contentTypeSchema xmlns:ct="http://schemas.microsoft.com/office/2006/metadata/contentType" xmlns:ma="http://schemas.microsoft.com/office/2006/metadata/properties/metaAttributes" ct:_="" ma:_="" ma:contentTypeName="Document" ma:contentTypeID="0x0101007E6875EE89A4A84AB5790A097B54952E" ma:contentTypeVersion="2" ma:contentTypeDescription="Create a new document." ma:contentTypeScope="" ma:versionID="204ea9c2811a2e743ffb4a3855acd849">
   <xsd:schema xmlns:xsd="http://www.w3.org/2001/XMLSchema" xmlns:xs="http://www.w3.org/2001/XMLSchema" xmlns:p="http://schemas.microsoft.com/office/2006/metadata/properties" xmlns:ns2="fcc3693b-5a96-4ada-b8ff-eea7943a60c4" targetNamespace="http://schemas.microsoft.com/office/2006/metadata/properties" ma:root="true" ma:fieldsID="0b5dea9f541a01fd82fa06b05984024b" ns2:_="">
     <xsd:import namespace="fcc3693b-5a96-4ada-b8ff-eea7943a60c4"/>
@@ -7276,21 +7340,6 @@
 </ct:contentTypeSchema>
 </file>
 
-<file path=customXml/item3.xml><?xml version="1.0" encoding="utf-8"?>
-<?mso-contentType ?>
-<FormTemplates xmlns="http://schemas.microsoft.com/sharepoint/v3/contenttype/forms">
-  <Display>DocumentLibraryForm</Display>
-  <Edit>DocumentLibraryForm</Edit>
-  <New>DocumentLibraryForm</New>
-</FormTemplates>
-</file>
-
-<file path=customXml/item4.xml><?xml version="1.0" encoding="utf-8"?>
-<p:properties xmlns:p="http://schemas.microsoft.com/office/2006/metadata/properties" xmlns:xsi="http://www.w3.org/2001/XMLSchema-instance" xmlns:pc="http://schemas.microsoft.com/office/infopath/2007/PartnerControls">
-  <documentManagement/>
-</p:properties>
-</file>
-
 <file path=customXml/itemProps1.xml><?xml version="1.0" encoding="utf-8"?>
 <ds:datastoreItem xmlns:ds="http://schemas.openxmlformats.org/officeDocument/2006/customXml" ds:itemID="{38A46282-63CD-4ECD-B828-50680FEDFA26}">
   <ds:schemaRefs>
@@ -7300,6 +7349,23 @@
 </file>
 
 <file path=customXml/itemProps2.xml><?xml version="1.0" encoding="utf-8"?>
+<ds:datastoreItem xmlns:ds="http://schemas.openxmlformats.org/officeDocument/2006/customXml" ds:itemID="{8B77AD92-B16F-4F54-8984-380AFF1DD272}">
+  <ds:schemaRefs>
+    <ds:schemaRef ds:uri="http://schemas.microsoft.com/office/2006/metadata/properties"/>
+    <ds:schemaRef ds:uri="http://schemas.microsoft.com/office/infopath/2007/PartnerControls"/>
+  </ds:schemaRefs>
+</ds:datastoreItem>
+</file>
+
+<file path=customXml/itemProps3.xml><?xml version="1.0" encoding="utf-8"?>
+<ds:datastoreItem xmlns:ds="http://schemas.openxmlformats.org/officeDocument/2006/customXml" ds:itemID="{8DF86EB5-64CB-4B1D-9F2A-A1BDAC545F89}">
+  <ds:schemaRefs>
+    <ds:schemaRef ds:uri="http://schemas.microsoft.com/sharepoint/v3/contenttype/forms"/>
+  </ds:schemaRefs>
+</ds:datastoreItem>
+</file>
+
+<file path=customXml/itemProps4.xml><?xml version="1.0" encoding="utf-8"?>
 <ds:datastoreItem xmlns:ds="http://schemas.openxmlformats.org/officeDocument/2006/customXml" ds:itemID="{6BF99512-36DE-4E2B-AB68-7B9D42DB0DBF}">
   <ds:schemaRefs>
     <ds:schemaRef ds:uri="http://schemas.microsoft.com/office/2006/metadata/contentType"/>
@@ -7315,21 +7381,4 @@
     <ds:schemaRef ds:uri="http://schemas.microsoft.com/internal/obd"/>
   </ds:schemaRefs>
 </ds:datastoreItem>
-</file>
-
-<file path=customXml/itemProps3.xml><?xml version="1.0" encoding="utf-8"?>
-<ds:datastoreItem xmlns:ds="http://schemas.openxmlformats.org/officeDocument/2006/customXml" ds:itemID="{8DF86EB5-64CB-4B1D-9F2A-A1BDAC545F89}">
-  <ds:schemaRefs>
-    <ds:schemaRef ds:uri="http://schemas.microsoft.com/sharepoint/v3/contenttype/forms"/>
-  </ds:schemaRefs>
-</ds:datastoreItem>
-</file>
-
-<file path=customXml/itemProps4.xml><?xml version="1.0" encoding="utf-8"?>
-<ds:datastoreItem xmlns:ds="http://schemas.openxmlformats.org/officeDocument/2006/customXml" ds:itemID="{8B77AD92-B16F-4F54-8984-380AFF1DD272}">
-  <ds:schemaRefs>
-    <ds:schemaRef ds:uri="http://schemas.microsoft.com/office/2006/metadata/properties"/>
-    <ds:schemaRef ds:uri="http://schemas.microsoft.com/office/infopath/2007/PartnerControls"/>
-  </ds:schemaRefs>
-</ds:datastoreItem>
 </file>
</xml_diff>